<commit_message>
saving simulations in the default location
</commit_message>
<xml_diff>
--- a/applications/SHIELD/Documentation/Technical Assumptions.docx
+++ b/applications/SHIELD/Documentation/Technical Assumptions.docx
@@ -103,6 +103,7 @@
       <w:r>
         <w:t xml:space="preserve">#3- </w:t>
       </w:r>
+      <w:proofErr w:type="spellStart"/>
       <w:r>
         <w:rPr>
           <w:b/>
@@ -110,6 +111,7 @@
         </w:rPr>
         <w:t>Restratify</w:t>
       </w:r>
+      <w:proofErr w:type="spellEnd"/>
       <w:r>
         <w:rPr>
           <w:b/>
@@ -202,10 +204,88 @@
         <w:pStyle w:val="pk-heading2"/>
       </w:pPr>
       <w:r>
-        <w:t xml:space="preserve"> Black, Non-Hispanic = Total Black – (sqrt(proportion.black.hispanic * proportion.hispanic.black</w:t>
-      </w:r>
-      <w:r>
-        <w:t xml:space="preserve"> * Hispanic.value * black.value)) and other.race = (total – (Hispanic.value +black.nh)</w:t>
+        <w:t xml:space="preserve"> Black, </w:t>
+      </w:r>
+      <w:proofErr w:type="gramStart"/>
+      <w:r>
+        <w:t>Non-Hispanic</w:t>
+      </w:r>
+      <w:proofErr w:type="gramEnd"/>
+      <w:r>
+        <w:t xml:space="preserve"> = Total Black – (</w:t>
+      </w:r>
+      <w:proofErr w:type="gramStart"/>
+      <w:r>
+        <w:t>sqrt(</w:t>
+      </w:r>
+      <w:proofErr w:type="spellStart"/>
+      <w:r>
+        <w:t>proportion.black</w:t>
+      </w:r>
+      <w:proofErr w:type="gramEnd"/>
+      <w:r>
+        <w:t>.hispanic</w:t>
+      </w:r>
+      <w:proofErr w:type="spellEnd"/>
+      <w:r>
+        <w:t xml:space="preserve"> * </w:t>
+      </w:r>
+      <w:proofErr w:type="spellStart"/>
+      <w:proofErr w:type="gramStart"/>
+      <w:r>
+        <w:t>proportion.hispanic</w:t>
+      </w:r>
+      <w:proofErr w:type="gramEnd"/>
+      <w:r>
+        <w:t>.black</w:t>
+      </w:r>
+      <w:proofErr w:type="spellEnd"/>
+      <w:r>
+        <w:t xml:space="preserve"> * </w:t>
+      </w:r>
+      <w:proofErr w:type="spellStart"/>
+      <w:r>
+        <w:t>Hispanic.value</w:t>
+      </w:r>
+      <w:proofErr w:type="spellEnd"/>
+      <w:r>
+        <w:t xml:space="preserve"> * </w:t>
+      </w:r>
+      <w:proofErr w:type="spellStart"/>
+      <w:r>
+        <w:t>black.value</w:t>
+      </w:r>
+      <w:proofErr w:type="spellEnd"/>
+      <w:r>
+        <w:t xml:space="preserve">)) and </w:t>
+      </w:r>
+      <w:proofErr w:type="spellStart"/>
+      <w:proofErr w:type="gramStart"/>
+      <w:r>
+        <w:t>other.race</w:t>
+      </w:r>
+      <w:proofErr w:type="spellEnd"/>
+      <w:proofErr w:type="gramEnd"/>
+      <w:r>
+        <w:t xml:space="preserve"> = (total – (</w:t>
+      </w:r>
+      <w:proofErr w:type="spellStart"/>
+      <w:r>
+        <w:t>Hispanic.value</w:t>
+      </w:r>
+      <w:proofErr w:type="spellEnd"/>
+      <w:r>
+        <w:t xml:space="preserve"> +</w:t>
+      </w:r>
+      <w:proofErr w:type="spellStart"/>
+      <w:proofErr w:type="gramStart"/>
+      <w:r>
+        <w:t>black.nh</w:t>
+      </w:r>
+      <w:proofErr w:type="spellEnd"/>
+      <w:proofErr w:type="gramEnd"/>
+      <w:r>
+        <w:t>)</w:t>
       </w:r>
     </w:p>
     <w:p/>
@@ -542,7 +622,15 @@
         <w:t xml:space="preserve">Description: </w:t>
       </w:r>
       <w:r>
-        <w:t>A count of individuals who moved out of an MSA in a given year.</w:t>
+        <w:t xml:space="preserve">A count of individuals who moved out of an MSA </w:t>
+      </w:r>
+      <w:proofErr w:type="gramStart"/>
+      <w:r>
+        <w:t>in a given year</w:t>
+      </w:r>
+      <w:proofErr w:type="gramEnd"/>
+      <w:r>
+        <w:t>.</w:t>
       </w:r>
     </w:p>
     <w:p>
@@ -694,8 +782,13 @@
         <w:t xml:space="preserve">  </w:t>
       </w:r>
       <w:r>
-        <w:t>Calculated as (births/female.population</w:t>
-      </w:r>
+        <w:t>Calculated as (births/</w:t>
+      </w:r>
+      <w:proofErr w:type="spellStart"/>
+      <w:r>
+        <w:t>female.population</w:t>
+      </w:r>
+      <w:proofErr w:type="spellEnd"/>
       <w:r>
         <w:t xml:space="preserve"> aged 15-44</w:t>
       </w:r>
@@ -723,13 +816,7 @@
         </w:numPr>
       </w:pPr>
       <w:r>
-        <w:t xml:space="preserve">Output: </w:t>
-      </w:r>
-      <w:r>
-        <w:t>Births Numerator for Fertility Rate</w:t>
-      </w:r>
-      <w:r>
-        <w:t xml:space="preserve"> </w:t>
+        <w:t xml:space="preserve">Output: Births Numerator for Fertility Rate </w:t>
       </w:r>
     </w:p>
     <w:p>
@@ -794,22 +881,7 @@
         <w:t>Assumptions</w:t>
       </w:r>
       <w:r>
-        <w:t xml:space="preserve">: </w:t>
-      </w:r>
-      <w:r>
-        <w:t>#1</w:t>
-      </w:r>
-      <w:r>
-        <w:t xml:space="preserve">, #2.  </w:t>
-      </w:r>
-      <w:r>
-        <w:t xml:space="preserve"> Removed ‘unidentified counties’ (counties with a population less than 100,000)</w:t>
-      </w:r>
-      <w:r>
-        <w:t xml:space="preserve">.  </w:t>
-      </w:r>
-      <w:r>
-        <w:t>Combined Asian, Pacific Islander, and Native Hawaiian into one racial group so that CDC’s Bridged Race data could be used along with Single Race data.</w:t>
+        <w:t>: #1, #2.   Removed ‘unidentified counties’ (counties with a population less than 100,000).  Combined Asian, Pacific Islander, and Native Hawaiian into one racial group so that CDC’s Bridged Race data could be used along with Single Race data.</w:t>
       </w:r>
     </w:p>
     <w:p>
@@ -1343,7 +1415,15 @@
         <w:t xml:space="preserve">Description: </w:t>
       </w:r>
       <w:r>
-        <w:t>This is a count of individuals who are living with HIV.  This prevalence value is based only off of people who have HIV who know that they have HIV.</w:t>
+        <w:t xml:space="preserve">This is a count of individuals who are living with HIV.  This prevalence value is based only </w:t>
+      </w:r>
+      <w:proofErr w:type="gramStart"/>
+      <w:r>
+        <w:t>off of</w:t>
+      </w:r>
+      <w:proofErr w:type="gramEnd"/>
+      <w:r>
+        <w:t xml:space="preserve"> people who have HIV who know that they have HIV.</w:t>
       </w:r>
     </w:p>
     <w:p>
@@ -1979,7 +2059,15 @@
         <w:t xml:space="preserve">Calculated variable.  </w:t>
       </w:r>
       <w:r>
-        <w:t>It encompasses anyone who reported to BRFSS that their sex is ‘male’ and their sexual orientation is ‘gay’ or ‘bisexual.’</w:t>
+        <w:t>It encompasses anyone who reported to BRFSS that their sex is ‘male</w:t>
+      </w:r>
+      <w:proofErr w:type="gramStart"/>
+      <w:r>
+        <w:t>’</w:t>
+      </w:r>
+      <w:proofErr w:type="gramEnd"/>
+      <w:r>
+        <w:t xml:space="preserve"> and their sexual orientation is ‘gay’ or ‘bisexual.’</w:t>
       </w:r>
       <w:r>
         <w:t xml:space="preserve">  </w:t>
@@ -3078,7 +3166,25 @@
         <w:t xml:space="preserve">Denominator </w:t>
       </w:r>
       <w:r>
-        <w:t xml:space="preserve">is ‘births.denominator.for.congenital.syphilis.proportion’ where data is from CDC Wonder.  </w:t>
+        <w:t>is ‘</w:t>
+      </w:r>
+      <w:proofErr w:type="spellStart"/>
+      <w:proofErr w:type="gramStart"/>
+      <w:r>
+        <w:t>births.denominator.for.congenital</w:t>
+      </w:r>
+      <w:proofErr w:type="gramEnd"/>
+      <w:r>
+        <w:t>.</w:t>
+      </w:r>
+      <w:proofErr w:type="gramStart"/>
+      <w:r>
+        <w:t>syphilis.proportion</w:t>
+      </w:r>
+      <w:proofErr w:type="spellEnd"/>
+      <w:proofErr w:type="gramEnd"/>
+      <w:r>
+        <w:t xml:space="preserve">’ where data is from CDC Wonder.  </w:t>
       </w:r>
     </w:p>
     <w:p>
@@ -3215,16 +3321,63 @@
         <w:t xml:space="preserve">#1.  </w:t>
       </w:r>
       <w:r>
-        <w:t xml:space="preserve">To calculate the ‘proportion.of.congenital.syphilis.births,’ birth were aggregated from county to MSA (#1) prior to calculating the </w:t>
+        <w:t>To calculate the ‘</w:t>
+      </w:r>
+      <w:proofErr w:type="spellStart"/>
+      <w:r>
+        <w:t>proportion.</w:t>
+      </w:r>
+      <w:proofErr w:type="gramStart"/>
+      <w:r>
+        <w:t>of.congenital</w:t>
+      </w:r>
+      <w:proofErr w:type="gramEnd"/>
+      <w:r>
+        <w:t>.</w:t>
+      </w:r>
+      <w:proofErr w:type="gramStart"/>
+      <w:r>
+        <w:t>syphilis.births</w:t>
+      </w:r>
+      <w:proofErr w:type="spellEnd"/>
+      <w:proofErr w:type="gramEnd"/>
+      <w:r>
+        <w:t xml:space="preserve">,’ birth </w:t>
+      </w:r>
+      <w:proofErr w:type="gramStart"/>
+      <w:r>
+        <w:t>were</w:t>
+      </w:r>
+      <w:proofErr w:type="gramEnd"/>
+      <w:r>
+        <w:t xml:space="preserve"> aggregated from county to MSA (#1) prior to calculating the </w:t>
       </w:r>
       <w:r>
         <w:t>‘</w:t>
       </w:r>
+      <w:proofErr w:type="spellStart"/>
       <w:r>
         <w:t>proportion</w:t>
       </w:r>
       <w:r>
-        <w:t>.of.congenital.syphilis.births.’</w:t>
+        <w:t>.</w:t>
+      </w:r>
+      <w:proofErr w:type="gramStart"/>
+      <w:r>
+        <w:t>of.congenital</w:t>
+      </w:r>
+      <w:proofErr w:type="gramEnd"/>
+      <w:r>
+        <w:t>.</w:t>
+      </w:r>
+      <w:proofErr w:type="gramStart"/>
+      <w:r>
+        <w:t>syphilis.births</w:t>
+      </w:r>
+      <w:proofErr w:type="spellEnd"/>
+      <w:proofErr w:type="gramEnd"/>
+      <w:r>
+        <w:t>.’</w:t>
       </w:r>
       <w:r>
         <w:t xml:space="preserve"> </w:t>
@@ -3587,7 +3740,15 @@
         <w:pStyle w:val="Heading2"/>
       </w:pPr>
       <w:r>
-        <w:t>Natural Spline function()</w:t>
+        <w:t xml:space="preserve">Natural Spline </w:t>
+      </w:r>
+      <w:proofErr w:type="gramStart"/>
+      <w:r>
+        <w:t>function(</w:t>
+      </w:r>
+      <w:proofErr w:type="gramEnd"/>
+      <w:r>
+        <w:t>)</w:t>
       </w:r>
     </w:p>
     <w:p>
@@ -3596,102 +3757,247 @@
           <w:b/>
           <w:bCs/>
         </w:rPr>
-        <w:t xml:space="preserve">what are min/max, vs knot.min/knot.max? </w:t>
-      </w:r>
-      <w:r>
-        <w:t>C</w:t>
-      </w:r>
-      <w:r>
-        <w:t>onsider an example when we are setting a functional form for a rate parameter. by definition, rate can not fall below 0. There can be a situation where you have 4 knot values greater than zero. If we use an identity link, it will draw a linear projections between the knots and as long as all knots are greater than 0, we don’t have an issue. But if we do use a “log” link, the projected spline between knits could potentially fall below 0 .</w:t>
-      </w:r>
-    </w:p>
-    <w:p>
-      <w:pPr>
-        <w:pStyle w:val="ListParagraph"/>
-        <w:numPr>
-          <w:ilvl w:val="0"/>
-          <w:numId w:val="12"/>
-        </w:numPr>
-        <w:spacing w:before="120" w:after="120"/>
-      </w:pPr>
+        <w:t xml:space="preserve">what </w:t>
+      </w:r>
+      <w:proofErr w:type="gramStart"/>
       <w:r>
         <w:rPr>
           <w:b/>
           <w:bCs/>
         </w:rPr>
-        <w:t xml:space="preserve">knot.min/knot.max:  </w:t>
-      </w:r>
-      <w:r>
-        <w:t>Th</w:t>
-      </w:r>
-      <w:r>
-        <w:t>e min and max values that KNOTS can take before being splined (note, the min and max values the functional form can take, after splining, are determined by parameters min and max)</w:t>
-      </w:r>
-    </w:p>
-    <w:p>
-      <w:pPr>
-        <w:pStyle w:val="ListParagraph"/>
-        <w:numPr>
-          <w:ilvl w:val="0"/>
-          <w:numId w:val="12"/>
-        </w:numPr>
-        <w:spacing w:before="120" w:after="120"/>
-      </w:pPr>
+        <w:t>are</w:t>
+      </w:r>
+      <w:proofErr w:type="gramEnd"/>
       <w:r>
         <w:rPr>
           <w:b/>
           <w:bCs/>
         </w:rPr>
-        <w:t>min/max:</w:t>
-      </w:r>
-      <w:r>
-        <w:t xml:space="preserve"> protect against spline values falling outside of range. The minimum and maximum values this functional form can create. The default (NA) sets to the min/max for the link specified (eg, 0-Inf for a log link, 0-1 for a logistic link)</w:t>
-      </w:r>
-    </w:p>
-    <w:p>
-      <w:pPr>
-        <w:pStyle w:val="ListParagraph"/>
-        <w:numPr>
-          <w:ilvl w:val="0"/>
-          <w:numId w:val="12"/>
-        </w:numPr>
-        <w:spacing w:before="120" w:after="120"/>
-      </w:pPr>
+        <w:t xml:space="preserve"> min/max, vs </w:t>
+      </w:r>
+      <w:proofErr w:type="spellStart"/>
       <w:r>
         <w:rPr>
           <w:b/>
           <w:bCs/>
         </w:rPr>
-        <w:t xml:space="preserve">knot.link: </w:t>
-      </w:r>
-      <w:r>
-        <w:t>T</w:t>
-      </w:r>
-      <w:r>
-        <w:t>he name of a transformation to the scale at which the knot values have alphas ADDED. The knots are back-transformed from this scale prior to the spline scale being applied</w:t>
-      </w:r>
-    </w:p>
-    <w:p>
-      <w:pPr>
-        <w:pStyle w:val="ListParagraph"/>
-        <w:numPr>
-          <w:ilvl w:val="0"/>
-          <w:numId w:val="12"/>
-        </w:numPr>
-        <w:spacing w:before="120" w:after="120"/>
-      </w:pPr>
+        <w:t>knot.min</w:t>
+      </w:r>
+      <w:proofErr w:type="spellEnd"/>
       <w:r>
         <w:rPr>
           <w:b/>
           <w:bCs/>
         </w:rPr>
+        <w:t>/</w:t>
+      </w:r>
+      <w:proofErr w:type="spellStart"/>
+      <w:r>
+        <w:rPr>
+          <w:b/>
+          <w:bCs/>
+        </w:rPr>
+        <w:t>knot.max</w:t>
+      </w:r>
+      <w:proofErr w:type="spellEnd"/>
+      <w:r>
+        <w:rPr>
+          <w:b/>
+          <w:bCs/>
+        </w:rPr>
+        <w:t xml:space="preserve">? </w:t>
+      </w:r>
+      <w:r>
+        <w:t>C</w:t>
+      </w:r>
+      <w:r>
+        <w:t xml:space="preserve">onsider an example when we are setting a functional form for a rate parameter. </w:t>
+      </w:r>
+      <w:proofErr w:type="gramStart"/>
+      <w:r>
+        <w:t>by definition, rate</w:t>
+      </w:r>
+      <w:proofErr w:type="gramEnd"/>
+      <w:r>
+        <w:t xml:space="preserve"> </w:t>
+      </w:r>
+      <w:proofErr w:type="spellStart"/>
+      <w:r>
+        <w:t>can not</w:t>
+      </w:r>
+      <w:proofErr w:type="spellEnd"/>
+      <w:r>
+        <w:t xml:space="preserve"> fall below 0. There can be a situation where you have 4 knot values greater than zero. If we use an identity link, it will draw a </w:t>
+      </w:r>
+      <w:proofErr w:type="gramStart"/>
+      <w:r>
+        <w:t>linear projections</w:t>
+      </w:r>
+      <w:proofErr w:type="gramEnd"/>
+      <w:r>
+        <w:t xml:space="preserve"> between the knots and </w:t>
+      </w:r>
+      <w:proofErr w:type="gramStart"/>
+      <w:r>
+        <w:t>as long as</w:t>
+      </w:r>
+      <w:proofErr w:type="gramEnd"/>
+      <w:r>
+        <w:t xml:space="preserve"> all knots are greater than 0, we don’t have an issue. But if we do use a “log” link, the projected spline between knits could potentially fall below </w:t>
+      </w:r>
+      <w:proofErr w:type="gramStart"/>
+      <w:r>
+        <w:t>0 .</w:t>
+      </w:r>
+      <w:proofErr w:type="gramEnd"/>
+    </w:p>
+    <w:p>
+      <w:pPr>
+        <w:pStyle w:val="ListParagraph"/>
+        <w:numPr>
+          <w:ilvl w:val="0"/>
+          <w:numId w:val="12"/>
+        </w:numPr>
+        <w:spacing w:before="120" w:after="120"/>
+      </w:pPr>
+      <w:proofErr w:type="spellStart"/>
+      <w:r>
+        <w:rPr>
+          <w:b/>
+          <w:bCs/>
+        </w:rPr>
+        <w:t>knot.min</w:t>
+      </w:r>
+      <w:proofErr w:type="spellEnd"/>
+      <w:r>
+        <w:rPr>
+          <w:b/>
+          <w:bCs/>
+        </w:rPr>
+        <w:t>/</w:t>
+      </w:r>
+      <w:proofErr w:type="spellStart"/>
+      <w:r>
+        <w:rPr>
+          <w:b/>
+          <w:bCs/>
+        </w:rPr>
+        <w:t>knot.max</w:t>
+      </w:r>
+      <w:proofErr w:type="spellEnd"/>
+      <w:r>
+        <w:rPr>
+          <w:b/>
+          <w:bCs/>
+        </w:rPr>
+        <w:t xml:space="preserve">:  </w:t>
+      </w:r>
+      <w:r>
+        <w:t>Th</w:t>
+      </w:r>
+      <w:r>
+        <w:t>e min and max values that KNOTS can take before being splined (note, the min and max values the functional form can take, after splining, are determined by parameters min and max)</w:t>
+      </w:r>
+    </w:p>
+    <w:p>
+      <w:pPr>
+        <w:pStyle w:val="ListParagraph"/>
+        <w:numPr>
+          <w:ilvl w:val="0"/>
+          <w:numId w:val="12"/>
+        </w:numPr>
+        <w:spacing w:before="120" w:after="120"/>
+      </w:pPr>
+      <w:r>
+        <w:rPr>
+          <w:b/>
+          <w:bCs/>
+        </w:rPr>
+        <w:t>min/max:</w:t>
+      </w:r>
+      <w:r>
+        <w:t xml:space="preserve"> protect against spline values falling outside of range. The minimum and maximum values this functional form can create. The default (NA) sets to the min/max for the link specified (</w:t>
+      </w:r>
+      <w:proofErr w:type="spellStart"/>
+      <w:r>
+        <w:t>eg</w:t>
+      </w:r>
+      <w:proofErr w:type="spellEnd"/>
+      <w:r>
+        <w:t>, 0-Inf for a log link, 0-1 for a logistic link)</w:t>
+      </w:r>
+    </w:p>
+    <w:p>
+      <w:pPr>
+        <w:pStyle w:val="ListParagraph"/>
+        <w:numPr>
+          <w:ilvl w:val="0"/>
+          <w:numId w:val="12"/>
+        </w:numPr>
+        <w:spacing w:before="120" w:after="120"/>
+      </w:pPr>
+      <w:proofErr w:type="spellStart"/>
+      <w:proofErr w:type="gramStart"/>
+      <w:r>
+        <w:rPr>
+          <w:b/>
+          <w:bCs/>
+        </w:rPr>
+        <w:t>knot.link</w:t>
+      </w:r>
+      <w:proofErr w:type="spellEnd"/>
+      <w:proofErr w:type="gramEnd"/>
+      <w:r>
+        <w:rPr>
+          <w:b/>
+          <w:bCs/>
+        </w:rPr>
+        <w:t xml:space="preserve">: </w:t>
+      </w:r>
+      <w:r>
+        <w:t>T</w:t>
+      </w:r>
+      <w:r>
+        <w:t xml:space="preserve">he name of a transformation to the scale at which the knot values have alphas ADDED. The knots are </w:t>
+      </w:r>
+      <w:proofErr w:type="gramStart"/>
+      <w:r>
+        <w:t>back-transformed</w:t>
+      </w:r>
+      <w:proofErr w:type="gramEnd"/>
+      <w:r>
+        <w:t xml:space="preserve"> from this scale prior to the spline scale being applied</w:t>
+      </w:r>
+    </w:p>
+    <w:p>
+      <w:pPr>
+        <w:pStyle w:val="ListParagraph"/>
+        <w:numPr>
+          <w:ilvl w:val="0"/>
+          <w:numId w:val="12"/>
+        </w:numPr>
+        <w:spacing w:before="120" w:after="120"/>
+      </w:pPr>
+      <w:r>
+        <w:rPr>
+          <w:b/>
+          <w:bCs/>
+        </w:rPr>
         <w:t>link:</w:t>
       </w:r>
       <w:r>
         <w:t xml:space="preserve"> </w:t>
       </w:r>
       <w:r>
-        <w:t>The name of a transformation to the scale at which the SPLINE should apply. The knots are transformed to this scale, the spline is applied, and then the splined values are back-transformed. One of 'identity', 'log', or 'logistic'</w:t>
+        <w:t xml:space="preserve">The name of a transformation to the scale at which the SPLINE should apply. The knots are transformed to this scale, the spline is applied, and then the splined values are </w:t>
+      </w:r>
+      <w:proofErr w:type="gramStart"/>
+      <w:r>
+        <w:t>back-transformed</w:t>
+      </w:r>
+      <w:proofErr w:type="gramEnd"/>
+      <w:r>
+        <w:t>. One of 'identity', 'log', or 'logistic'</w:t>
       </w:r>
     </w:p>
     <w:p>
@@ -3749,24 +4055,103 @@
       <w:pPr>
         <w:pStyle w:val="NoSpacing"/>
       </w:pPr>
-      <w:r>
-        <w:t>get.syphilis.to.hiv.testing.functional.form = function(specification.metadata){</w:t>
-      </w:r>
+      <w:proofErr w:type="spellStart"/>
+      <w:proofErr w:type="gramStart"/>
+      <w:r>
+        <w:t>get.syphilis.to.hiv.testing</w:t>
+      </w:r>
+      <w:proofErr w:type="gramEnd"/>
+      <w:r>
+        <w:t>.</w:t>
+      </w:r>
+      <w:proofErr w:type="gramStart"/>
+      <w:r>
+        <w:t>functional.form</w:t>
+      </w:r>
+      <w:proofErr w:type="spellEnd"/>
+      <w:proofErr w:type="gramEnd"/>
+      <w:r>
+        <w:t xml:space="preserve"> = function(</w:t>
+      </w:r>
+      <w:proofErr w:type="spellStart"/>
+      <w:proofErr w:type="gramStart"/>
+      <w:r>
+        <w:t>specification.metadata</w:t>
+      </w:r>
+      <w:proofErr w:type="spellEnd"/>
+      <w:r>
+        <w:t>){</w:t>
+      </w:r>
+      <w:proofErr w:type="gramEnd"/>
     </w:p>
     <w:p>
       <w:pPr>
         <w:pStyle w:val="NoSpacing"/>
       </w:pPr>
-      <w:r>
-        <w:t>create.natural.spline.functional.form(knot.times = c("1980"=1980, "1990"=1990, "2000"=2000, "2010"=2010,"2020"=2020),</w:t>
+      <w:proofErr w:type="spellStart"/>
+      <w:proofErr w:type="gramStart"/>
+      <w:r>
+        <w:t>create.natural</w:t>
+      </w:r>
+      <w:proofErr w:type="gramEnd"/>
+      <w:r>
+        <w:t>.</w:t>
+      </w:r>
+      <w:proofErr w:type="gramStart"/>
+      <w:r>
+        <w:t>spline.functional</w:t>
+      </w:r>
+      <w:proofErr w:type="gramEnd"/>
+      <w:r>
+        <w:t>.</w:t>
+      </w:r>
+      <w:proofErr w:type="gramStart"/>
+      <w:r>
+        <w:t>form</w:t>
+      </w:r>
+      <w:proofErr w:type="spellEnd"/>
+      <w:r>
+        <w:t>(</w:t>
+      </w:r>
+      <w:proofErr w:type="spellStart"/>
+      <w:r>
+        <w:t>knot.times</w:t>
+      </w:r>
+      <w:proofErr w:type="spellEnd"/>
+      <w:proofErr w:type="gramEnd"/>
+      <w:r>
+        <w:t xml:space="preserve"> = </w:t>
+      </w:r>
+      <w:proofErr w:type="gramStart"/>
+      <w:r>
+        <w:t>c(</w:t>
+      </w:r>
+      <w:proofErr w:type="gramEnd"/>
+      <w:r>
+        <w:t>"1980"=1980, "1990"=1990, "2000"=2000, "2010"=2010,"2020"=2020),</w:t>
       </w:r>
     </w:p>
     <w:p>
       <w:pPr>
         <w:pStyle w:val="NoSpacing"/>
       </w:pPr>
-      <w:r>
-        <w:t xml:space="preserve">knot.values=list("1980"=0.8, "1990"=0.8, "2000"=0.8, "2010"=0.8,"2020"=0.8), </w:t>
+      <w:proofErr w:type="spellStart"/>
+      <w:proofErr w:type="gramStart"/>
+      <w:r>
+        <w:t>knot.values</w:t>
+      </w:r>
+      <w:proofErr w:type="spellEnd"/>
+      <w:proofErr w:type="gramEnd"/>
+      <w:r>
+        <w:t>=</w:t>
+      </w:r>
+      <w:proofErr w:type="gramStart"/>
+      <w:r>
+        <w:t>list(</w:t>
+      </w:r>
+      <w:proofErr w:type="gramEnd"/>
+      <w:r>
+        <w:t xml:space="preserve">"1980"=0.8, "1990"=0.8, "2000"=0.8, "2010"=0.8,"2020"=0.8), </w:t>
       </w:r>
     </w:p>
     <w:p>
@@ -3774,7 +4159,23 @@
         <w:pStyle w:val="NoSpacing"/>
       </w:pPr>
       <w:r>
-        <w:t xml:space="preserve">                                        knot.min = 0, #knot values can not exceed this range</w:t>
+        <w:t xml:space="preserve">                                        </w:t>
+      </w:r>
+      <w:proofErr w:type="spellStart"/>
+      <w:r>
+        <w:t>knot.min</w:t>
+      </w:r>
+      <w:proofErr w:type="spellEnd"/>
+      <w:r>
+        <w:t xml:space="preserve"> = 0, #knot values </w:t>
+      </w:r>
+      <w:proofErr w:type="spellStart"/>
+      <w:r>
+        <w:t>can not</w:t>
+      </w:r>
+      <w:proofErr w:type="spellEnd"/>
+      <w:r>
+        <w:t xml:space="preserve"> exceed this range</w:t>
       </w:r>
     </w:p>
     <w:p>
@@ -3782,7 +4183,31 @@
         <w:pStyle w:val="NoSpacing"/>
       </w:pPr>
       <w:r>
-        <w:t xml:space="preserve">                                        knot.max = 1,#knot values can not exceed this range</w:t>
+        <w:t xml:space="preserve">                                        </w:t>
+      </w:r>
+      <w:proofErr w:type="spellStart"/>
+      <w:r>
+        <w:t>knot.max</w:t>
+      </w:r>
+      <w:proofErr w:type="spellEnd"/>
+      <w:r>
+        <w:t xml:space="preserve"> = </w:t>
+      </w:r>
+      <w:proofErr w:type="gramStart"/>
+      <w:r>
+        <w:t>1,#</w:t>
+      </w:r>
+      <w:proofErr w:type="gramEnd"/>
+      <w:r>
+        <w:t xml:space="preserve">knot values </w:t>
+      </w:r>
+      <w:proofErr w:type="spellStart"/>
+      <w:r>
+        <w:t>can not</w:t>
+      </w:r>
+      <w:proofErr w:type="spellEnd"/>
+      <w:r>
+        <w:t xml:space="preserve"> exceed this range</w:t>
       </w:r>
     </w:p>
     <w:p>
@@ -3806,7 +4231,23 @@
         <w:pStyle w:val="NoSpacing"/>
       </w:pPr>
       <w:r>
-        <w:t xml:space="preserve">                                        knots.are.on.transformed.scale = F,</w:t>
+        <w:t xml:space="preserve">                                        </w:t>
+      </w:r>
+      <w:proofErr w:type="spellStart"/>
+      <w:r>
+        <w:t>knots.are.</w:t>
+      </w:r>
+      <w:proofErr w:type="gramStart"/>
+      <w:r>
+        <w:t>on.transformed</w:t>
+      </w:r>
+      <w:proofErr w:type="gramEnd"/>
+      <w:r>
+        <w:t>.scale</w:t>
+      </w:r>
+      <w:proofErr w:type="spellEnd"/>
+      <w:r>
+        <w:t xml:space="preserve"> = F,</w:t>
       </w:r>
     </w:p>
     <w:p>
@@ -3814,7 +4255,17 @@
         <w:pStyle w:val="NoSpacing"/>
       </w:pPr>
       <w:r>
-        <w:t xml:space="preserve">                                        knot.link = "log",</w:t>
+        <w:t xml:space="preserve">                                        </w:t>
+      </w:r>
+      <w:proofErr w:type="spellStart"/>
+      <w:proofErr w:type="gramStart"/>
+      <w:r>
+        <w:t>knot.link</w:t>
+      </w:r>
+      <w:proofErr w:type="spellEnd"/>
+      <w:proofErr w:type="gramEnd"/>
+      <w:r>
+        <w:t xml:space="preserve"> = "log",</w:t>
       </w:r>
     </w:p>
     <w:p>
@@ -3853,32 +4304,68 @@
         </w:rPr>
         <w:t xml:space="preserve">What are </w:t>
       </w:r>
+      <w:proofErr w:type="spellStart"/>
       <w:r>
         <w:rPr>
           <w:b/>
           <w:bCs/>
         </w:rPr>
-        <w:t>Before.time/After.time</w:t>
-      </w:r>
+        <w:t>Before.time</w:t>
+      </w:r>
+      <w:proofErr w:type="spellEnd"/>
       <w:r>
         <w:rPr>
           <w:b/>
           <w:bCs/>
         </w:rPr>
-        <w:t xml:space="preserve">. and </w:t>
-      </w:r>
+        <w:t>/</w:t>
+      </w:r>
+      <w:proofErr w:type="spellStart"/>
       <w:r>
         <w:rPr>
           <w:b/>
           <w:bCs/>
         </w:rPr>
-        <w:t>Before.modifier/After.modifier</w:t>
-      </w:r>
+        <w:t>After.time</w:t>
+      </w:r>
+      <w:proofErr w:type="spellEnd"/>
       <w:r>
         <w:rPr>
           <w:b/>
           <w:bCs/>
         </w:rPr>
+        <w:t xml:space="preserve">. and </w:t>
+      </w:r>
+      <w:proofErr w:type="spellStart"/>
+      <w:r>
+        <w:rPr>
+          <w:b/>
+          <w:bCs/>
+        </w:rPr>
+        <w:t>Before.modifier</w:t>
+      </w:r>
+      <w:proofErr w:type="spellEnd"/>
+      <w:r>
+        <w:rPr>
+          <w:b/>
+          <w:bCs/>
+        </w:rPr>
+        <w:t>/</w:t>
+      </w:r>
+      <w:proofErr w:type="spellStart"/>
+      <w:r>
+        <w:rPr>
+          <w:b/>
+          <w:bCs/>
+        </w:rPr>
+        <w:t>After.modifier</w:t>
+      </w:r>
+      <w:proofErr w:type="spellEnd"/>
+      <w:r>
+        <w:rPr>
+          <w:b/>
+          <w:bCs/>
+        </w:rPr>
         <w:t>?</w:t>
       </w:r>
     </w:p>
@@ -3890,7 +4377,35 @@
     </w:p>
     <w:p>
       <w:r>
-        <w:t>For example, consider a spline model with two knots at 2010 and 2020. Without adjustments, the projected values for 2030 may be unrealistic and excessively large. To address this, we set the after.time parameter to 2030 and apply an after.modifier of 10% to adjust future projections. Using these parameters, the model creates a new virtual knot in 2030 (red dot) and assigns it a value based on the change observed between 2010 and 2020 (delta), scaled by the modifier value.</w:t>
+        <w:t xml:space="preserve">For example, consider a spline model with two knots </w:t>
+      </w:r>
+      <w:proofErr w:type="gramStart"/>
+      <w:r>
+        <w:t>at</w:t>
+      </w:r>
+      <w:proofErr w:type="gramEnd"/>
+      <w:r>
+        <w:t xml:space="preserve"> 2010 and 2020. Without adjustments, the projected values for 2030 may be unrealistic and excessively large. To address this, we set the </w:t>
+      </w:r>
+      <w:proofErr w:type="spellStart"/>
+      <w:proofErr w:type="gramStart"/>
+      <w:r>
+        <w:t>after.time</w:t>
+      </w:r>
+      <w:proofErr w:type="spellEnd"/>
+      <w:proofErr w:type="gramEnd"/>
+      <w:r>
+        <w:t> parameter to 2030 and apply an </w:t>
+      </w:r>
+      <w:proofErr w:type="spellStart"/>
+      <w:proofErr w:type="gramStart"/>
+      <w:r>
+        <w:t>after.modifier</w:t>
+      </w:r>
+      <w:proofErr w:type="spellEnd"/>
+      <w:proofErr w:type="gramEnd"/>
+      <w:r>
+        <w:t> of 10% to adjust future projections. Using these parameters, the model creates a new virtual knot in 2030 (red dot) and assigns it a value based on the change observed between 2010 and 2020 (delta), scaled by the modifier value.</w:t>
       </w:r>
     </w:p>
     <w:p>
@@ -3958,9 +4473,63 @@
         <w:pStyle w:val="NoSpacing"/>
         <w:ind w:left="720"/>
       </w:pPr>
-      <w:r>
-        <w:t>get.emigration.rates.functional.form &lt;- function(location, specification.metadata, population.years=DEFAULT.MIGRATION.YEAR){</w:t>
-      </w:r>
+      <w:proofErr w:type="spellStart"/>
+      <w:proofErr w:type="gramStart"/>
+      <w:r>
+        <w:t>get.emigration</w:t>
+      </w:r>
+      <w:proofErr w:type="gramEnd"/>
+      <w:r>
+        <w:t>.</w:t>
+      </w:r>
+      <w:proofErr w:type="gramStart"/>
+      <w:r>
+        <w:t>rates.functional</w:t>
+      </w:r>
+      <w:proofErr w:type="gramEnd"/>
+      <w:r>
+        <w:t>.form</w:t>
+      </w:r>
+      <w:proofErr w:type="spellEnd"/>
+      <w:r>
+        <w:t xml:space="preserve"> &lt;- </w:t>
+      </w:r>
+      <w:proofErr w:type="gramStart"/>
+      <w:r>
+        <w:t>function(</w:t>
+      </w:r>
+      <w:proofErr w:type="gramEnd"/>
+      <w:r>
+        <w:t xml:space="preserve">location, </w:t>
+      </w:r>
+      <w:proofErr w:type="spellStart"/>
+      <w:proofErr w:type="gramStart"/>
+      <w:r>
+        <w:t>specification.metadata</w:t>
+      </w:r>
+      <w:proofErr w:type="spellEnd"/>
+      <w:proofErr w:type="gramEnd"/>
+      <w:r>
+        <w:t xml:space="preserve">, </w:t>
+      </w:r>
+      <w:proofErr w:type="spellStart"/>
+      <w:proofErr w:type="gramStart"/>
+      <w:r>
+        <w:t>population.years</w:t>
+      </w:r>
+      <w:proofErr w:type="spellEnd"/>
+      <w:r>
+        <w:t>=DEFAULT.MIGRATION</w:t>
+      </w:r>
+      <w:proofErr w:type="gramEnd"/>
+      <w:r>
+        <w:t>.</w:t>
+      </w:r>
+      <w:proofErr w:type="gramStart"/>
+      <w:r>
+        <w:t>YEAR){</w:t>
+      </w:r>
+      <w:proofErr w:type="gramEnd"/>
     </w:p>
     <w:p>
       <w:pPr>
@@ -3968,7 +4537,28 @@
         <w:ind w:left="720"/>
       </w:pPr>
       <w:r>
-        <w:t>rates = get.emigration.rates(location=location,</w:t>
+        <w:t xml:space="preserve">rates = </w:t>
+      </w:r>
+      <w:proofErr w:type="spellStart"/>
+      <w:proofErr w:type="gramStart"/>
+      <w:r>
+        <w:t>get.emigration</w:t>
+      </w:r>
+      <w:proofErr w:type="gramEnd"/>
+      <w:r>
+        <w:t>.</w:t>
+      </w:r>
+      <w:proofErr w:type="gramStart"/>
+      <w:r>
+        <w:t>rates</w:t>
+      </w:r>
+      <w:proofErr w:type="spellEnd"/>
+      <w:r>
+        <w:t>(</w:t>
+      </w:r>
+      <w:proofErr w:type="gramEnd"/>
+      <w:r>
+        <w:t>location=location,</w:t>
       </w:r>
     </w:p>
     <w:p>
@@ -3977,7 +4567,27 @@
         <w:ind w:left="720"/>
       </w:pPr>
       <w:r>
-        <w:t xml:space="preserve">                               specification.metadata = specification.metadata) </w:t>
+        <w:t xml:space="preserve">                               </w:t>
+      </w:r>
+      <w:proofErr w:type="spellStart"/>
+      <w:proofErr w:type="gramStart"/>
+      <w:r>
+        <w:t>specification.metadata</w:t>
+      </w:r>
+      <w:proofErr w:type="spellEnd"/>
+      <w:proofErr w:type="gramEnd"/>
+      <w:r>
+        <w:t xml:space="preserve"> = </w:t>
+      </w:r>
+      <w:proofErr w:type="spellStart"/>
+      <w:proofErr w:type="gramStart"/>
+      <w:r>
+        <w:t>specification.metadata</w:t>
+      </w:r>
+      <w:proofErr w:type="spellEnd"/>
+      <w:proofErr w:type="gramEnd"/>
+      <w:r>
+        <w:t xml:space="preserve">) </w:t>
       </w:r>
     </w:p>
     <w:p>
@@ -3994,9 +4604,32 @@
         <w:pStyle w:val="NoSpacing"/>
         <w:ind w:left="720"/>
       </w:pPr>
-      <w:r>
-        <w:t>create.natural.spline.functional.form(</w:t>
-      </w:r>
+      <w:proofErr w:type="spellStart"/>
+      <w:proofErr w:type="gramStart"/>
+      <w:r>
+        <w:t>create.natural</w:t>
+      </w:r>
+      <w:proofErr w:type="gramEnd"/>
+      <w:r>
+        <w:t>.</w:t>
+      </w:r>
+      <w:proofErr w:type="gramStart"/>
+      <w:r>
+        <w:t>spline.functional</w:t>
+      </w:r>
+      <w:proofErr w:type="gramEnd"/>
+      <w:r>
+        <w:t>.</w:t>
+      </w:r>
+      <w:proofErr w:type="gramStart"/>
+      <w:r>
+        <w:t>form</w:t>
+      </w:r>
+      <w:proofErr w:type="spellEnd"/>
+      <w:r>
+        <w:t>(</w:t>
+      </w:r>
+      <w:proofErr w:type="gramEnd"/>
     </w:p>
     <w:p>
       <w:pPr>
@@ -4004,7 +4637,33 @@
         <w:ind w:left="720"/>
       </w:pPr>
       <w:r>
-        <w:t xml:space="preserve">     knot.times = c(time.1 = 2010,time.2 = 2020),</w:t>
+        <w:t xml:space="preserve">     </w:t>
+      </w:r>
+      <w:proofErr w:type="spellStart"/>
+      <w:proofErr w:type="gramStart"/>
+      <w:r>
+        <w:t>knot.times</w:t>
+      </w:r>
+      <w:proofErr w:type="spellEnd"/>
+      <w:proofErr w:type="gramEnd"/>
+      <w:r>
+        <w:t xml:space="preserve"> = </w:t>
+      </w:r>
+      <w:proofErr w:type="gramStart"/>
+      <w:r>
+        <w:t>c(</w:t>
+      </w:r>
+      <w:proofErr w:type="gramEnd"/>
+      <w:r>
+        <w:t xml:space="preserve">time.1 = </w:t>
+      </w:r>
+      <w:proofErr w:type="gramStart"/>
+      <w:r>
+        <w:t>2010,time</w:t>
+      </w:r>
+      <w:proofErr w:type="gramEnd"/>
+      <w:r>
+        <w:t>.2 = 2020),</w:t>
       </w:r>
     </w:p>
     <w:p>
@@ -4012,7 +4671,25 @@
         <w:pStyle w:val="NoSpacing"/>
       </w:pPr>
       <w:r>
-        <w:t xml:space="preserve">                                        knot.values = list(time.1 = rates, time.2 = rates),</w:t>
+        <w:t xml:space="preserve">                                        </w:t>
+      </w:r>
+      <w:proofErr w:type="spellStart"/>
+      <w:proofErr w:type="gramStart"/>
+      <w:r>
+        <w:t>knot.values</w:t>
+      </w:r>
+      <w:proofErr w:type="spellEnd"/>
+      <w:proofErr w:type="gramEnd"/>
+      <w:r>
+        <w:t xml:space="preserve"> = </w:t>
+      </w:r>
+      <w:proofErr w:type="gramStart"/>
+      <w:r>
+        <w:t>list(</w:t>
+      </w:r>
+      <w:proofErr w:type="gramEnd"/>
+      <w:r>
+        <w:t>time.1 = rates, time.2 = rates),</w:t>
       </w:r>
     </w:p>
     <w:p>
@@ -4028,7 +4705,17 @@
         <w:pStyle w:val="NoSpacing"/>
       </w:pPr>
       <w:r>
-        <w:t xml:space="preserve">                                        knot.link = 'log',</w:t>
+        <w:t xml:space="preserve">                                        </w:t>
+      </w:r>
+      <w:proofErr w:type="spellStart"/>
+      <w:proofErr w:type="gramStart"/>
+      <w:r>
+        <w:t>knot.link</w:t>
+      </w:r>
+      <w:proofErr w:type="spellEnd"/>
+      <w:proofErr w:type="gramEnd"/>
+      <w:r>
+        <w:t xml:space="preserve"> = 'log',</w:t>
       </w:r>
     </w:p>
     <w:p>
@@ -4044,7 +4731,17 @@
         <w:pStyle w:val="NoSpacing"/>
       </w:pPr>
       <w:r>
-        <w:t xml:space="preserve">                                        after.time = 2030, #this adds a new knot in 2030</w:t>
+        <w:t xml:space="preserve">                                        </w:t>
+      </w:r>
+      <w:proofErr w:type="spellStart"/>
+      <w:proofErr w:type="gramStart"/>
+      <w:r>
+        <w:t>after.time</w:t>
+      </w:r>
+      <w:proofErr w:type="spellEnd"/>
+      <w:proofErr w:type="gramEnd"/>
+      <w:r>
+        <w:t xml:space="preserve"> = 2030, #this adds a new knot in 2030</w:t>
       </w:r>
     </w:p>
     <w:p>
@@ -4052,7 +4749,25 @@
         <w:pStyle w:val="NoSpacing"/>
       </w:pPr>
       <w:r>
-        <w:t xml:space="preserve">                                        after.modifier = 0.1,#sets the value of 2030 knot to 0.1*changes between 2010-2020</w:t>
+        <w:t xml:space="preserve">                                        </w:t>
+      </w:r>
+      <w:proofErr w:type="spellStart"/>
+      <w:proofErr w:type="gramStart"/>
+      <w:r>
+        <w:t>after.modifier</w:t>
+      </w:r>
+      <w:proofErr w:type="spellEnd"/>
+      <w:proofErr w:type="gramEnd"/>
+      <w:r>
+        <w:t xml:space="preserve"> = </w:t>
+      </w:r>
+      <w:proofErr w:type="gramStart"/>
+      <w:r>
+        <w:t>0.1,#</w:t>
+      </w:r>
+      <w:proofErr w:type="gramEnd"/>
+      <w:r>
+        <w:t>sets the value of 2030 knot to 0.1*changes between 2010-2020</w:t>
       </w:r>
     </w:p>
     <w:p>
@@ -4060,7 +4775,23 @@
         <w:pStyle w:val="NoSpacing"/>
       </w:pPr>
       <w:r>
-        <w:t xml:space="preserve">                                        knots.are.on.transformed.scale = F)</w:t>
+        <w:t xml:space="preserve">                                        </w:t>
+      </w:r>
+      <w:proofErr w:type="spellStart"/>
+      <w:r>
+        <w:t>knots.are.</w:t>
+      </w:r>
+      <w:proofErr w:type="gramStart"/>
+      <w:r>
+        <w:t>on.transformed</w:t>
+      </w:r>
+      <w:proofErr w:type="gramEnd"/>
+      <w:r>
+        <w:t>.scale</w:t>
+      </w:r>
+      <w:proofErr w:type="spellEnd"/>
+      <w:r>
+        <w:t xml:space="preserve"> = F)</w:t>
       </w:r>
     </w:p>
     <w:p>
@@ -4381,26 +5112,55 @@
           <w:szCs w:val="20"/>
           <w:vertAlign w:val="superscript"/>
         </w:rPr>
-        <w:t>−λt</w:t>
-      </w:r>
-    </w:p>
-    <w:p>
-      <w:pPr>
-        <w:spacing w:before="100" w:beforeAutospacing="1" w:after="100" w:afterAutospacing="1"/>
-        <w:ind w:left="720"/>
+        <w:t>−</w:t>
+      </w:r>
+      <w:proofErr w:type="spellStart"/>
+      <w:r>
         <w:rPr>
           <w:rFonts w:cs="Calibri"/>
           <w:color w:val="000000"/>
           <w:szCs w:val="20"/>
-        </w:rPr>
-      </w:pPr>
-      <w:r>
+          <w:vertAlign w:val="superscript"/>
+        </w:rPr>
+        <w:t>λt</w:t>
+      </w:r>
+      <w:proofErr w:type="spellEnd"/>
+    </w:p>
+    <w:p>
+      <w:pPr>
+        <w:spacing w:before="100" w:beforeAutospacing="1" w:after="100" w:afterAutospacing="1"/>
+        <w:ind w:left="720"/>
         <w:rPr>
           <w:rFonts w:cs="Calibri"/>
           <w:color w:val="000000"/>
           <w:szCs w:val="20"/>
         </w:rPr>
-        <w:t>where λ is the hazard rate, and t is time.</w:t>
+      </w:pPr>
+      <w:r>
+        <w:rPr>
+          <w:rFonts w:cs="Calibri"/>
+          <w:color w:val="000000"/>
+          <w:szCs w:val="20"/>
+        </w:rPr>
+        <w:t>where λ is the hazard rate, and </w:t>
+      </w:r>
+      <w:proofErr w:type="spellStart"/>
+      <w:r>
+        <w:rPr>
+          <w:rFonts w:cs="Calibri"/>
+          <w:color w:val="000000"/>
+          <w:szCs w:val="20"/>
+        </w:rPr>
+        <w:t>t</w:t>
+      </w:r>
+      <w:proofErr w:type="spellEnd"/>
+      <w:r>
+        <w:rPr>
+          <w:rFonts w:cs="Calibri"/>
+          <w:color w:val="000000"/>
+          <w:szCs w:val="20"/>
+        </w:rPr>
+        <w:t> is time.</w:t>
       </w:r>
     </w:p>
     <w:p>
@@ -5139,16 +5899,26 @@
       <w:pPr>
         <w:pStyle w:val="NoSpacing"/>
       </w:pPr>
-      <w:r>
-        <w:t>cumProb=.3</w:t>
+      <w:proofErr w:type="spellStart"/>
+      <w:r>
+        <w:t>cumProb</w:t>
+      </w:r>
+      <w:proofErr w:type="spellEnd"/>
+      <w:r>
+        <w:t>=.3</w:t>
       </w:r>
     </w:p>
     <w:p>
       <w:pPr>
         <w:pStyle w:val="NoSpacing"/>
       </w:pPr>
-      <w:r>
-        <w:t>meanTime=50</w:t>
+      <w:proofErr w:type="spellStart"/>
+      <w:r>
+        <w:t>meanTime</w:t>
+      </w:r>
+      <w:proofErr w:type="spellEnd"/>
+      <w:r>
+        <w:t>=50</w:t>
       </w:r>
     </w:p>
     <w:p>
@@ -5187,7 +5957,31 @@
         <w:pStyle w:val="NoSpacing"/>
       </w:pPr>
       <w:r>
-        <w:t>r1= -log(1- cumProb)/meanTime; print(r1)</w:t>
+        <w:t>r1= -</w:t>
+      </w:r>
+      <w:proofErr w:type="gramStart"/>
+      <w:r>
+        <w:t>log(</w:t>
+      </w:r>
+      <w:proofErr w:type="gramEnd"/>
+      <w:r>
+        <w:t xml:space="preserve">1- </w:t>
+      </w:r>
+      <w:proofErr w:type="spellStart"/>
+      <w:r>
+        <w:t>cumProb</w:t>
+      </w:r>
+      <w:proofErr w:type="spellEnd"/>
+      <w:r>
+        <w:t>)/</w:t>
+      </w:r>
+      <w:proofErr w:type="spellStart"/>
+      <w:r>
+        <w:t>meanTime</w:t>
+      </w:r>
+      <w:proofErr w:type="spellEnd"/>
+      <w:r>
+        <w:t>; print(r1)</w:t>
       </w:r>
     </w:p>
     <w:p>
@@ -5195,7 +5989,23 @@
         <w:pStyle w:val="NoSpacing"/>
       </w:pPr>
       <w:r>
-        <w:t>P1=lapply(c(1:50),function(t) 1-exp(-r1*t))</w:t>
+        <w:t>P1=</w:t>
+      </w:r>
+      <w:proofErr w:type="spellStart"/>
+      <w:r>
+        <w:t>lapply</w:t>
+      </w:r>
+      <w:proofErr w:type="spellEnd"/>
+      <w:r>
+        <w:t>(c(1:50</w:t>
+      </w:r>
+      <w:proofErr w:type="gramStart"/>
+      <w:r>
+        <w:t>),function</w:t>
+      </w:r>
+      <w:proofErr w:type="gramEnd"/>
+      <w:r>
+        <w:t>(t) 1-exp(-r1*t))</w:t>
       </w:r>
     </w:p>
     <w:p>
@@ -5226,7 +6036,23 @@
         <w:pStyle w:val="NoSpacing"/>
       </w:pPr>
       <w:r>
-        <w:t>r2= cumProb/meanTime; print(r2)</w:t>
+        <w:t xml:space="preserve">r2= </w:t>
+      </w:r>
+      <w:proofErr w:type="spellStart"/>
+      <w:r>
+        <w:t>cumProb</w:t>
+      </w:r>
+      <w:proofErr w:type="spellEnd"/>
+      <w:r>
+        <w:t>/</w:t>
+      </w:r>
+      <w:proofErr w:type="spellStart"/>
+      <w:r>
+        <w:t>meanTime</w:t>
+      </w:r>
+      <w:proofErr w:type="spellEnd"/>
+      <w:r>
+        <w:t>; print(r2)</w:t>
       </w:r>
     </w:p>
     <w:p>
@@ -5234,7 +6060,23 @@
         <w:pStyle w:val="NoSpacing"/>
       </w:pPr>
       <w:r>
-        <w:t>P2=lapply(c(1:50),function(t) 1-exp(-r2*t))</w:t>
+        <w:t>P2=</w:t>
+      </w:r>
+      <w:proofErr w:type="spellStart"/>
+      <w:r>
+        <w:t>lapply</w:t>
+      </w:r>
+      <w:proofErr w:type="spellEnd"/>
+      <w:r>
+        <w:t>(c(1:50</w:t>
+      </w:r>
+      <w:proofErr w:type="gramStart"/>
+      <w:r>
+        <w:t>),function</w:t>
+      </w:r>
+      <w:proofErr w:type="gramEnd"/>
+      <w:r>
+        <w:t>(t) 1-exp(-r2*t))</w:t>
       </w:r>
     </w:p>
     <w:p>
@@ -5242,7 +6084,49 @@
         <w:pStyle w:val="NoSpacing"/>
       </w:pPr>
       <w:r>
-        <w:t>plot(unlist(P1),type ="l",ylab="Proportion experiencing the event",xlab="Years")</w:t>
+        <w:t>plot(</w:t>
+      </w:r>
+      <w:proofErr w:type="spellStart"/>
+      <w:r>
+        <w:t>unlist</w:t>
+      </w:r>
+      <w:proofErr w:type="spellEnd"/>
+      <w:r>
+        <w:t>(P1</w:t>
+      </w:r>
+      <w:proofErr w:type="gramStart"/>
+      <w:r>
+        <w:t>),type</w:t>
+      </w:r>
+      <w:proofErr w:type="gramEnd"/>
+      <w:r>
+        <w:t xml:space="preserve"> ="l</w:t>
+      </w:r>
+      <w:proofErr w:type="gramStart"/>
+      <w:r>
+        <w:t>",</w:t>
+      </w:r>
+      <w:proofErr w:type="spellStart"/>
+      <w:r>
+        <w:t>ylab</w:t>
+      </w:r>
+      <w:proofErr w:type="spellEnd"/>
+      <w:proofErr w:type="gramEnd"/>
+      <w:r>
+        <w:t>="Proportion experiencing the event</w:t>
+      </w:r>
+      <w:proofErr w:type="gramStart"/>
+      <w:r>
+        <w:t>",</w:t>
+      </w:r>
+      <w:proofErr w:type="spellStart"/>
+      <w:r>
+        <w:t>xlab</w:t>
+      </w:r>
+      <w:proofErr w:type="spellEnd"/>
+      <w:proofErr w:type="gramEnd"/>
+      <w:r>
+        <w:t>="Years")</w:t>
       </w:r>
     </w:p>
     <w:p>
@@ -5250,15 +6134,102 @@
         <w:pStyle w:val="NoSpacing"/>
       </w:pPr>
       <w:r>
-        <w:t>lines(unlist(P2),col="red")</w:t>
+        <w:t>lines(</w:t>
+      </w:r>
+      <w:proofErr w:type="spellStart"/>
+      <w:r>
+        <w:t>unlist</w:t>
+      </w:r>
+      <w:proofErr w:type="spellEnd"/>
+      <w:r>
+        <w:t>(P2</w:t>
+      </w:r>
+      <w:proofErr w:type="gramStart"/>
+      <w:r>
+        <w:t>),col</w:t>
+      </w:r>
+      <w:proofErr w:type="gramEnd"/>
+      <w:r>
+        <w:t>="red")</w:t>
       </w:r>
     </w:p>
     <w:p>
       <w:pPr>
         <w:pStyle w:val="NoSpacing"/>
       </w:pPr>
-      <w:r>
-        <w:t>legend("bottomright",legend=c("Assuming Exponential Dist of Risk","Assuming Uniform Dis of Risk"),col=c("black","red"),lty=1)</w:t>
+      <w:proofErr w:type="gramStart"/>
+      <w:r>
+        <w:t>legend(</w:t>
+      </w:r>
+      <w:proofErr w:type="gramEnd"/>
+      <w:r>
+        <w:t>"</w:t>
+      </w:r>
+      <w:proofErr w:type="spellStart"/>
+      <w:r>
+        <w:t>bottomright</w:t>
+      </w:r>
+      <w:proofErr w:type="spellEnd"/>
+      <w:proofErr w:type="gramStart"/>
+      <w:r>
+        <w:t>",legend</w:t>
+      </w:r>
+      <w:proofErr w:type="gramEnd"/>
+      <w:r>
+        <w:t>=</w:t>
+      </w:r>
+      <w:proofErr w:type="gramStart"/>
+      <w:r>
+        <w:t>c(</w:t>
+      </w:r>
+      <w:proofErr w:type="gramEnd"/>
+      <w:r>
+        <w:t xml:space="preserve">"Assuming Exponential </w:t>
+      </w:r>
+      <w:proofErr w:type="spellStart"/>
+      <w:r>
+        <w:t>Dist</w:t>
+      </w:r>
+      <w:proofErr w:type="spellEnd"/>
+      <w:r>
+        <w:t xml:space="preserve"> of </w:t>
+      </w:r>
+      <w:proofErr w:type="spellStart"/>
+      <w:r>
+        <w:t>Risk","Assuming</w:t>
+      </w:r>
+      <w:proofErr w:type="spellEnd"/>
+      <w:r>
+        <w:t xml:space="preserve"> Uniform Dis of Risk"</w:t>
+      </w:r>
+      <w:proofErr w:type="gramStart"/>
+      <w:r>
+        <w:t>),col</w:t>
+      </w:r>
+      <w:proofErr w:type="gramEnd"/>
+      <w:r>
+        <w:t>=c("</w:t>
+      </w:r>
+      <w:proofErr w:type="spellStart"/>
+      <w:r>
+        <w:t>black","red</w:t>
+      </w:r>
+      <w:proofErr w:type="spellEnd"/>
+      <w:r>
+        <w:t>"</w:t>
+      </w:r>
+      <w:proofErr w:type="gramStart"/>
+      <w:r>
+        <w:t>),</w:t>
+      </w:r>
+      <w:proofErr w:type="spellStart"/>
+      <w:r>
+        <w:t>lty</w:t>
+      </w:r>
+      <w:proofErr w:type="spellEnd"/>
+      <w:proofErr w:type="gramEnd"/>
+      <w:r>
+        <w:t>=1)</w:t>
       </w:r>
     </w:p>
     <w:p>

</xml_diff>